<commit_message>
Added pdf versions of current course 2 files, also edited the assignment and answered the bonus question at the bottom
</commit_message>
<xml_diff>
--- a/Course2-PlayItSafe/Assignment1-Work-controls and compliance checklist.docx
+++ b/Course2-PlayItSafe/Assignment1-Work-controls and compliance checklist.docx
@@ -118,7 +118,27 @@
           <w:sz w:val="24"/>
           <w:szCs w:val="24"/>
         </w:rPr>
-        <w:t xml:space="preserve">Does Botium Toys currently have this control in place? </w:t>
+        <w:t xml:space="preserve">Does </w:t>
+      </w:r>
+      <w:proofErr w:type="spellStart"/>
+      <w:r>
+        <w:rPr>
+          <w:rFonts w:ascii="Google Sans" w:eastAsia="Google Sans" w:hAnsi="Google Sans" w:cs="Google Sans"/>
+          <w:i/>
+          <w:sz w:val="24"/>
+          <w:szCs w:val="24"/>
+        </w:rPr>
+        <w:t>Botium</w:t>
+      </w:r>
+      <w:proofErr w:type="spellEnd"/>
+      <w:r>
+        <w:rPr>
+          <w:rFonts w:ascii="Google Sans" w:eastAsia="Google Sans" w:hAnsi="Google Sans" w:cs="Google Sans"/>
+          <w:i/>
+          <w:sz w:val="24"/>
+          <w:szCs w:val="24"/>
+        </w:rPr>
+        <w:t xml:space="preserve"> Toys currently have this control in place? </w:t>
       </w:r>
     </w:p>
     <w:p>
@@ -321,7 +341,12 @@
           </w:tcPr>
           <w:p>
             <w:pPr>
-              <w:widowControl w:val="0"/>
+              <w:pStyle w:val="ListParagraph"/>
+              <w:widowControl w:val="0"/>
+              <w:numPr>
+                <w:ilvl w:val="0"/>
+                <w:numId w:val="21"/>
+              </w:numPr>
               <w:spacing w:line="240" w:lineRule="auto"/>
               <w:jc w:val="both"/>
               <w:rPr>
@@ -330,14 +355,6 @@
                 <w:szCs w:val="24"/>
               </w:rPr>
             </w:pPr>
-            <w:r>
-              <w:rPr>
-                <w:rFonts w:ascii="Google Sans" w:eastAsia="Google Sans" w:hAnsi="Google Sans" w:cs="Google Sans"/>
-                <w:sz w:val="24"/>
-                <w:szCs w:val="24"/>
-              </w:rPr>
-              <w:t>no</w:t>
-            </w:r>
           </w:p>
         </w:tc>
         <w:tc>
@@ -1510,6 +1527,7 @@
         </w:rPr>
       </w:pPr>
       <w:r>
+        <w:lastRenderedPageBreak/>
         <w:pict w14:anchorId="0A03B0DF">
           <v:rect id="_x0000_i1025" style="width:0;height:1.5pt" o:hralign="center" o:hrstd="t" o:hr="t" fillcolor="#a0a0a0" stroked="f"/>
         </w:pict>
@@ -1614,7 +1632,27 @@
           <w:sz w:val="24"/>
           <w:szCs w:val="24"/>
         </w:rPr>
-        <w:t>Does Botium Toys currently adhere to this compliance best practice?</w:t>
+        <w:t xml:space="preserve">Does </w:t>
+      </w:r>
+      <w:proofErr w:type="spellStart"/>
+      <w:r>
+        <w:rPr>
+          <w:rFonts w:ascii="Google Sans" w:eastAsia="Google Sans" w:hAnsi="Google Sans" w:cs="Google Sans"/>
+          <w:i/>
+          <w:sz w:val="24"/>
+          <w:szCs w:val="24"/>
+        </w:rPr>
+        <w:t>Botium</w:t>
+      </w:r>
+      <w:proofErr w:type="spellEnd"/>
+      <w:r>
+        <w:rPr>
+          <w:rFonts w:ascii="Google Sans" w:eastAsia="Google Sans" w:hAnsi="Google Sans" w:cs="Google Sans"/>
+          <w:i/>
+          <w:sz w:val="24"/>
+          <w:szCs w:val="24"/>
+        </w:rPr>
+        <w:t xml:space="preserve"> Toys currently adhere to this compliance best practice?</w:t>
       </w:r>
     </w:p>
     <w:p>
@@ -2526,9 +2564,13 @@
           </w:tcPr>
           <w:p>
             <w:pPr>
-              <w:widowControl w:val="0"/>
-              <w:spacing w:line="240" w:lineRule="auto"/>
-              <w:ind w:left="360"/>
+              <w:pStyle w:val="ListParagraph"/>
+              <w:widowControl w:val="0"/>
+              <w:numPr>
+                <w:ilvl w:val="0"/>
+                <w:numId w:val="21"/>
+              </w:numPr>
+              <w:spacing w:line="240" w:lineRule="auto"/>
               <w:jc w:val="both"/>
               <w:rPr>
                 <w:rFonts w:ascii="Google Sans" w:eastAsia="Google Sans" w:hAnsi="Google Sans" w:cs="Google Sans"/>
@@ -2536,14 +2578,6 @@
                 <w:szCs w:val="24"/>
               </w:rPr>
             </w:pPr>
-            <w:r>
-              <w:rPr>
-                <w:rFonts w:ascii="Google Sans" w:eastAsia="Google Sans" w:hAnsi="Google Sans" w:cs="Google Sans"/>
-                <w:sz w:val="24"/>
-                <w:szCs w:val="24"/>
-              </w:rPr>
-              <w:t>no</w:t>
-            </w:r>
           </w:p>
         </w:tc>
         <w:tc>
@@ -2699,6 +2733,7 @@
           <w:szCs w:val="24"/>
           <w:u w:val="single"/>
         </w:rPr>
+        <w:lastRenderedPageBreak/>
         <w:t>System and Organizations Controls (SOC type 1, SOC type 2)</w:t>
       </w:r>
       <w:r>
@@ -3131,9 +3166,13 @@
           </w:tcPr>
           <w:p>
             <w:pPr>
-              <w:widowControl w:val="0"/>
-              <w:spacing w:line="240" w:lineRule="auto"/>
-              <w:ind w:left="360"/>
+              <w:pStyle w:val="ListParagraph"/>
+              <w:widowControl w:val="0"/>
+              <w:numPr>
+                <w:ilvl w:val="0"/>
+                <w:numId w:val="21"/>
+              </w:numPr>
+              <w:spacing w:line="240" w:lineRule="auto"/>
               <w:jc w:val="both"/>
               <w:rPr>
                 <w:rFonts w:ascii="Google Sans" w:eastAsia="Google Sans" w:hAnsi="Google Sans" w:cs="Google Sans"/>
@@ -3141,14 +3180,6 @@
                 <w:szCs w:val="24"/>
               </w:rPr>
             </w:pPr>
-            <w:r>
-              <w:rPr>
-                <w:rFonts w:ascii="Google Sans" w:eastAsia="Google Sans" w:hAnsi="Google Sans" w:cs="Google Sans"/>
-                <w:sz w:val="24"/>
-                <w:szCs w:val="24"/>
-              </w:rPr>
-              <w:t>no</w:t>
-            </w:r>
           </w:p>
         </w:tc>
         <w:tc>
@@ -3241,12 +3272,35 @@
           <w:sz w:val="24"/>
           <w:szCs w:val="24"/>
         </w:rPr>
-        <w:t xml:space="preserve"> and can be used to provide a summary of recommendations to the IT manager regarding which controls and/or compliance best practices Botium Toys needs to implement, based on the risk posed if not implemented in a timely manner.</w:t>
+        <w:t xml:space="preserve"> and can be used to provide a summary of recommendations to the IT manager regarding which controls and/or compliance best practices </w:t>
+      </w:r>
+      <w:proofErr w:type="spellStart"/>
+      <w:r>
+        <w:rPr>
+          <w:rFonts w:ascii="Google Sans" w:eastAsia="Google Sans" w:hAnsi="Google Sans" w:cs="Google Sans"/>
+          <w:sz w:val="24"/>
+          <w:szCs w:val="24"/>
+        </w:rPr>
+        <w:t>Botium</w:t>
+      </w:r>
+      <w:proofErr w:type="spellEnd"/>
+      <w:r>
+        <w:rPr>
+          <w:rFonts w:ascii="Google Sans" w:eastAsia="Google Sans" w:hAnsi="Google Sans" w:cs="Google Sans"/>
+          <w:sz w:val="24"/>
+          <w:szCs w:val="24"/>
+        </w:rPr>
+        <w:t xml:space="preserve"> Toys needs to implement, based on the risk posed if not implemented in a timely manner.</w:t>
       </w:r>
     </w:p>
     <w:p>
       <w:pPr>
         <w:spacing w:after="200" w:line="360" w:lineRule="auto"/>
+        <w:rPr>
+          <w:rFonts w:ascii="Google Sans" w:eastAsia="Google Sans" w:hAnsi="Google Sans" w:cs="Google Sans"/>
+          <w:sz w:val="24"/>
+          <w:szCs w:val="24"/>
+        </w:rPr>
       </w:pPr>
       <w:r>
         <w:rPr>
@@ -3263,10 +3317,140 @@
           <w:sz w:val="24"/>
           <w:szCs w:val="24"/>
         </w:rPr>
-        <w:t>In this section, provide recommendations, related to controls and/or compliance needs, that your IT manager could communicate to stakeholders to reduce risks to assets and improve Botium Toys’ security posture.</w:t>
+        <w:t xml:space="preserve">In this section, provide recommendations, related to controls and/or compliance needs, that your IT manager could communicate to stakeholders to reduce risks to assets and improve </w:t>
+      </w:r>
+      <w:proofErr w:type="spellStart"/>
+      <w:r>
+        <w:rPr>
+          <w:rFonts w:ascii="Google Sans" w:eastAsia="Google Sans" w:hAnsi="Google Sans" w:cs="Google Sans"/>
+          <w:sz w:val="24"/>
+          <w:szCs w:val="24"/>
+        </w:rPr>
+        <w:t>Botium</w:t>
+      </w:r>
+      <w:proofErr w:type="spellEnd"/>
+      <w:r>
+        <w:rPr>
+          <w:rFonts w:ascii="Google Sans" w:eastAsia="Google Sans" w:hAnsi="Google Sans" w:cs="Google Sans"/>
+          <w:sz w:val="24"/>
+          <w:szCs w:val="24"/>
+        </w:rPr>
+        <w:t xml:space="preserve"> Toys’ security posture.</w:t>
       </w:r>
     </w:p>
-    <w:p/>
+    <w:p>
+      <w:pPr>
+        <w:spacing w:after="200" w:line="360" w:lineRule="auto"/>
+        <w:rPr>
+          <w:rFonts w:ascii="Google Sans" w:eastAsia="Google Sans" w:hAnsi="Google Sans" w:cs="Google Sans"/>
+          <w:sz w:val="24"/>
+          <w:szCs w:val="24"/>
+        </w:rPr>
+      </w:pPr>
+    </w:p>
+    <w:p>
+      <w:pPr>
+        <w:spacing w:after="200" w:line="360" w:lineRule="auto"/>
+        <w:rPr>
+          <w:rFonts w:ascii="Google Sans" w:eastAsia="Google Sans" w:hAnsi="Google Sans" w:cs="Google Sans"/>
+          <w:sz w:val="24"/>
+          <w:szCs w:val="24"/>
+        </w:rPr>
+      </w:pPr>
+      <w:r>
+        <w:rPr>
+          <w:rFonts w:ascii="Google Sans" w:eastAsia="Google Sans" w:hAnsi="Google Sans" w:cs="Google Sans"/>
+          <w:sz w:val="24"/>
+          <w:szCs w:val="24"/>
+        </w:rPr>
+        <w:t xml:space="preserve">Immediately what pops out to me is that there is no organization of access to the data. As in, anyone in the company can have access. This can easily end badly as you are giving one of the most potentially harmful types of </w:t>
+      </w:r>
+      <w:r>
+        <w:rPr>
+          <w:rFonts w:ascii="Google Sans" w:eastAsia="Google Sans" w:hAnsi="Google Sans" w:cs="Google Sans"/>
+          <w:sz w:val="24"/>
+          <w:szCs w:val="24"/>
+        </w:rPr>
+        <w:t>attackers</w:t>
+      </w:r>
+      <w:r>
+        <w:rPr>
+          <w:rFonts w:ascii="Google Sans" w:eastAsia="Google Sans" w:hAnsi="Google Sans" w:cs="Google Sans"/>
+          <w:sz w:val="24"/>
+          <w:szCs w:val="24"/>
+        </w:rPr>
+        <w:t xml:space="preserve"> (the disgruntled employee) an easy time if they should ever arise. Implement the principle of least privilege, separation of duties and access control policies to prevent this.</w:t>
+      </w:r>
+    </w:p>
+    <w:p>
+      <w:pPr>
+        <w:spacing w:after="200" w:line="360" w:lineRule="auto"/>
+      </w:pPr>
+      <w:r>
+        <w:rPr>
+          <w:rFonts w:ascii="Google Sans" w:eastAsia="Google Sans" w:hAnsi="Google Sans" w:cs="Google Sans"/>
+          <w:sz w:val="24"/>
+          <w:szCs w:val="24"/>
+        </w:rPr>
+        <w:t xml:space="preserve">Aside from that, you are very technologically lacking in terms of security. I’d prioritize making the password policy strictly enforced, credit cards of customers encrypted, and IDS systems set up. Then maybe get on to solidifying your legacy system maintenance policies. There are still more </w:t>
+      </w:r>
+      <w:r>
+        <w:rPr>
+          <w:rFonts w:ascii="Google Sans" w:eastAsia="Google Sans" w:hAnsi="Google Sans" w:cs="Google Sans"/>
+          <w:sz w:val="24"/>
+          <w:szCs w:val="24"/>
+        </w:rPr>
+        <w:t>controls,</w:t>
+      </w:r>
+      <w:r>
+        <w:rPr>
+          <w:rFonts w:ascii="Google Sans" w:eastAsia="Google Sans" w:hAnsi="Google Sans" w:cs="Google Sans"/>
+          <w:sz w:val="24"/>
+          <w:szCs w:val="24"/>
+        </w:rPr>
+        <w:t xml:space="preserve"> but I’d prioritize what I mentioned first so that your security posture becomes </w:t>
+      </w:r>
+      <w:r>
+        <w:rPr>
+          <w:rFonts w:ascii="Google Sans" w:eastAsia="Google Sans" w:hAnsi="Google Sans" w:cs="Google Sans"/>
+          <w:sz w:val="24"/>
+          <w:szCs w:val="24"/>
+        </w:rPr>
+        <w:t>good,</w:t>
+      </w:r>
+      <w:r>
+        <w:rPr>
+          <w:rFonts w:ascii="Google Sans" w:eastAsia="Google Sans" w:hAnsi="Google Sans" w:cs="Google Sans"/>
+          <w:sz w:val="24"/>
+          <w:szCs w:val="24"/>
+        </w:rPr>
+        <w:t xml:space="preserve"> and the number of possible</w:t>
+      </w:r>
+      <w:r>
+        <w:rPr>
+          <w:rFonts w:ascii="Google Sans" w:eastAsia="Google Sans" w:hAnsi="Google Sans" w:cs="Google Sans"/>
+          <w:sz w:val="24"/>
+          <w:szCs w:val="24"/>
+        </w:rPr>
+        <w:t xml:space="preserve"> effective</w:t>
+      </w:r>
+      <w:r>
+        <w:rPr>
+          <w:rFonts w:ascii="Google Sans" w:eastAsia="Google Sans" w:hAnsi="Google Sans" w:cs="Google Sans"/>
+          <w:sz w:val="24"/>
+          <w:szCs w:val="24"/>
+        </w:rPr>
+        <w:t xml:space="preserve"> attack vectors</w:t>
+      </w:r>
+      <w:r>
+        <w:rPr>
+          <w:rFonts w:ascii="Google Sans" w:eastAsia="Google Sans" w:hAnsi="Google Sans" w:cs="Google Sans"/>
+          <w:sz w:val="24"/>
+          <w:szCs w:val="24"/>
+        </w:rPr>
+        <w:t xml:space="preserve"> are minimized.</w:t>
+      </w:r>
+    </w:p>
     <w:sectPr>
       <w:pgSz w:w="12240" w:h="15840"/>
       <w:pgMar w:top="1440" w:right="1440" w:bottom="1440" w:left="1440" w:header="720" w:footer="720" w:gutter="0"/>
@@ -5088,6 +5272,119 @@
     </w:lvl>
   </w:abstractNum>
   <w:abstractNum w:abstractNumId="16" w15:restartNumberingAfterBreak="0">
+    <w:nsid w:val="6D71501B"/>
+    <w:multiLevelType w:val="hybridMultilevel"/>
+    <w:tmpl w:val="8D1E2118"/>
+    <w:lvl w:ilvl="0" w:tplc="04090001">
+      <w:start w:val="1"/>
+      <w:numFmt w:val="bullet"/>
+      <w:lvlText w:val=""/>
+      <w:lvlJc w:val="left"/>
+      <w:pPr>
+        <w:ind w:left="720" w:hanging="360"/>
+      </w:pPr>
+      <w:rPr>
+        <w:rFonts w:ascii="Symbol" w:hAnsi="Symbol" w:hint="default"/>
+      </w:rPr>
+    </w:lvl>
+    <w:lvl w:ilvl="1" w:tplc="04090003" w:tentative="1">
+      <w:start w:val="1"/>
+      <w:numFmt w:val="bullet"/>
+      <w:lvlText w:val="o"/>
+      <w:lvlJc w:val="left"/>
+      <w:pPr>
+        <w:ind w:left="1440" w:hanging="360"/>
+      </w:pPr>
+      <w:rPr>
+        <w:rFonts w:ascii="Courier New" w:hAnsi="Courier New" w:cs="Courier New" w:hint="default"/>
+      </w:rPr>
+    </w:lvl>
+    <w:lvl w:ilvl="2" w:tplc="04090005" w:tentative="1">
+      <w:start w:val="1"/>
+      <w:numFmt w:val="bullet"/>
+      <w:lvlText w:val=""/>
+      <w:lvlJc w:val="left"/>
+      <w:pPr>
+        <w:ind w:left="2160" w:hanging="360"/>
+      </w:pPr>
+      <w:rPr>
+        <w:rFonts w:ascii="Wingdings" w:hAnsi="Wingdings" w:hint="default"/>
+      </w:rPr>
+    </w:lvl>
+    <w:lvl w:ilvl="3" w:tplc="04090001" w:tentative="1">
+      <w:start w:val="1"/>
+      <w:numFmt w:val="bullet"/>
+      <w:lvlText w:val=""/>
+      <w:lvlJc w:val="left"/>
+      <w:pPr>
+        <w:ind w:left="2880" w:hanging="360"/>
+      </w:pPr>
+      <w:rPr>
+        <w:rFonts w:ascii="Symbol" w:hAnsi="Symbol" w:hint="default"/>
+      </w:rPr>
+    </w:lvl>
+    <w:lvl w:ilvl="4" w:tplc="04090003" w:tentative="1">
+      <w:start w:val="1"/>
+      <w:numFmt w:val="bullet"/>
+      <w:lvlText w:val="o"/>
+      <w:lvlJc w:val="left"/>
+      <w:pPr>
+        <w:ind w:left="3600" w:hanging="360"/>
+      </w:pPr>
+      <w:rPr>
+        <w:rFonts w:ascii="Courier New" w:hAnsi="Courier New" w:cs="Courier New" w:hint="default"/>
+      </w:rPr>
+    </w:lvl>
+    <w:lvl w:ilvl="5" w:tplc="04090005" w:tentative="1">
+      <w:start w:val="1"/>
+      <w:numFmt w:val="bullet"/>
+      <w:lvlText w:val=""/>
+      <w:lvlJc w:val="left"/>
+      <w:pPr>
+        <w:ind w:left="4320" w:hanging="360"/>
+      </w:pPr>
+      <w:rPr>
+        <w:rFonts w:ascii="Wingdings" w:hAnsi="Wingdings" w:hint="default"/>
+      </w:rPr>
+    </w:lvl>
+    <w:lvl w:ilvl="6" w:tplc="04090001" w:tentative="1">
+      <w:start w:val="1"/>
+      <w:numFmt w:val="bullet"/>
+      <w:lvlText w:val=""/>
+      <w:lvlJc w:val="left"/>
+      <w:pPr>
+        <w:ind w:left="5040" w:hanging="360"/>
+      </w:pPr>
+      <w:rPr>
+        <w:rFonts w:ascii="Symbol" w:hAnsi="Symbol" w:hint="default"/>
+      </w:rPr>
+    </w:lvl>
+    <w:lvl w:ilvl="7" w:tplc="04090003" w:tentative="1">
+      <w:start w:val="1"/>
+      <w:numFmt w:val="bullet"/>
+      <w:lvlText w:val="o"/>
+      <w:lvlJc w:val="left"/>
+      <w:pPr>
+        <w:ind w:left="5760" w:hanging="360"/>
+      </w:pPr>
+      <w:rPr>
+        <w:rFonts w:ascii="Courier New" w:hAnsi="Courier New" w:cs="Courier New" w:hint="default"/>
+      </w:rPr>
+    </w:lvl>
+    <w:lvl w:ilvl="8" w:tplc="04090005" w:tentative="1">
+      <w:start w:val="1"/>
+      <w:numFmt w:val="bullet"/>
+      <w:lvlText w:val=""/>
+      <w:lvlJc w:val="left"/>
+      <w:pPr>
+        <w:ind w:left="6480" w:hanging="360"/>
+      </w:pPr>
+      <w:rPr>
+        <w:rFonts w:ascii="Wingdings" w:hAnsi="Wingdings" w:hint="default"/>
+      </w:rPr>
+    </w:lvl>
+  </w:abstractNum>
+  <w:abstractNum w:abstractNumId="17" w15:restartNumberingAfterBreak="0">
     <w:nsid w:val="745A78CD"/>
     <w:multiLevelType w:val="multilevel"/>
     <w:tmpl w:val="61A6A4F6"/>
@@ -5200,7 +5497,7 @@
       </w:rPr>
     </w:lvl>
   </w:abstractNum>
-  <w:abstractNum w:abstractNumId="17" w15:restartNumberingAfterBreak="0">
+  <w:abstractNum w:abstractNumId="18" w15:restartNumberingAfterBreak="0">
     <w:nsid w:val="790E5239"/>
     <w:multiLevelType w:val="multilevel"/>
     <w:tmpl w:val="1D688ABE"/>
@@ -5313,7 +5610,7 @@
       </w:rPr>
     </w:lvl>
   </w:abstractNum>
-  <w:abstractNum w:abstractNumId="18" w15:restartNumberingAfterBreak="0">
+  <w:abstractNum w:abstractNumId="19" w15:restartNumberingAfterBreak="0">
     <w:nsid w:val="7DC832FA"/>
     <w:multiLevelType w:val="multilevel"/>
     <w:tmpl w:val="9738CDD2"/>
@@ -5426,7 +5723,7 @@
       </w:rPr>
     </w:lvl>
   </w:abstractNum>
-  <w:abstractNum w:abstractNumId="19" w15:restartNumberingAfterBreak="0">
+  <w:abstractNum w:abstractNumId="20" w15:restartNumberingAfterBreak="0">
     <w:nsid w:val="7F787055"/>
     <w:multiLevelType w:val="multilevel"/>
     <w:tmpl w:val="585674F0"/>
@@ -5549,7 +5846,7 @@
     <w:abstractNumId w:val="11"/>
   </w:num>
   <w:num w:numId="4" w16cid:durableId="1584802385">
-    <w:abstractNumId w:val="19"/>
+    <w:abstractNumId w:val="20"/>
   </w:num>
   <w:num w:numId="5" w16cid:durableId="1689990747">
     <w:abstractNumId w:val="7"/>
@@ -5561,7 +5858,7 @@
     <w:abstractNumId w:val="14"/>
   </w:num>
   <w:num w:numId="8" w16cid:durableId="1712996011">
-    <w:abstractNumId w:val="16"/>
+    <w:abstractNumId w:val="17"/>
   </w:num>
   <w:num w:numId="9" w16cid:durableId="1375733033">
     <w:abstractNumId w:val="0"/>
@@ -5585,7 +5882,7 @@
     <w:abstractNumId w:val="8"/>
   </w:num>
   <w:num w:numId="16" w16cid:durableId="1668678550">
-    <w:abstractNumId w:val="18"/>
+    <w:abstractNumId w:val="19"/>
   </w:num>
   <w:num w:numId="17" w16cid:durableId="1036154001">
     <w:abstractNumId w:val="15"/>
@@ -5594,10 +5891,13 @@
     <w:abstractNumId w:val="1"/>
   </w:num>
   <w:num w:numId="19" w16cid:durableId="51203073">
-    <w:abstractNumId w:val="17"/>
+    <w:abstractNumId w:val="18"/>
   </w:num>
   <w:num w:numId="20" w16cid:durableId="2120904982">
     <w:abstractNumId w:val="10"/>
+  </w:num>
+  <w:num w:numId="21" w16cid:durableId="1435858997">
+    <w:abstractNumId w:val="16"/>
   </w:num>
 </w:numbering>
 </file>
@@ -6226,6 +6526,17 @@
       </w:tblCellMar>
     </w:tblPr>
   </w:style>
+  <w:style w:type="paragraph" w:styleId="ListParagraph">
+    <w:name w:val="List Paragraph"/>
+    <w:basedOn w:val="Normal"/>
+    <w:uiPriority w:val="34"/>
+    <w:qFormat/>
+    <w:rsid w:val="003E2188"/>
+    <w:pPr>
+      <w:ind w:left="720"/>
+      <w:contextualSpacing/>
+    </w:pPr>
+  </w:style>
 </w:styles>
 </file>
 

</xml_diff>